<commit_message>
add writing and music
</commit_message>
<xml_diff>
--- a/Personal website plan.docx
+++ b/Personal website plan.docx
@@ -1,21 +1,7 @@
 
 <file path=word/document.xml><?xml version="1.0" encoding="utf-8"?>
-<w:document xmlns:wpc="http://schemas.microsoft.com/office/word/2010/wordprocessingCanvas" xmlns:mo="http://schemas.microsoft.com/office/mac/office/2008/main" xmlns:mc="http://schemas.openxmlformats.org/markup-compatibility/2006" xmlns:mv="urn:schemas-microsoft-com:mac:vml" xmlns:o="urn:schemas-microsoft-com:office:office" xmlns:r="http://schemas.openxmlformats.org/officeDocument/2006/relationships" xmlns:m="http://schemas.openxmlformats.org/officeDocument/2006/math" xmlns:v="urn:schemas-microsoft-com:vml" xmlns:wp14="http://schemas.microsoft.com/office/word/2010/wordprocessingDrawing" xmlns:wp="http://schemas.openxmlformats.org/drawingml/2006/wordprocessingDrawing" xmlns:w10="urn:schemas-microsoft-com:office:word" xmlns:w="http://schemas.openxmlformats.org/wordprocessingml/2006/main" xmlns:w14="http://schemas.microsoft.com/office/word/2010/wordml" xmlns:w15="http://schemas.microsoft.com/office/word/2012/wordml" xmlns:wpg="http://schemas.microsoft.com/office/word/2010/wordprocessingGroup" xmlns:wpi="http://schemas.microsoft.com/office/word/2010/wordprocessingInk" xmlns:wne="http://schemas.microsoft.com/office/word/2006/wordml" xmlns:wps="http://schemas.microsoft.com/office/word/2010/wordprocessingShape" mc:Ignorable="w14 w15 wp14">
+<w:document xmlns:wpc="http://schemas.microsoft.com/office/word/2010/wordprocessingCanvas" xmlns:cx="http://schemas.microsoft.com/office/drawing/2014/chartex" xmlns:cx1="http://schemas.microsoft.com/office/drawing/2015/9/8/chartex" xmlns:cx2="http://schemas.microsoft.com/office/drawing/2015/10/21/chartex" xmlns:cx3="http://schemas.microsoft.com/office/drawing/2016/5/9/chartex" xmlns:cx4="http://schemas.microsoft.com/office/drawing/2016/5/10/chartex" xmlns:cx5="http://schemas.microsoft.com/office/drawing/2016/5/11/chartex" xmlns:cx6="http://schemas.microsoft.com/office/drawing/2016/5/12/chartex" xmlns:cx7="http://schemas.microsoft.com/office/drawing/2016/5/13/chartex" xmlns:cx8="http://schemas.microsoft.com/office/drawing/2016/5/14/chartex" xmlns:mc="http://schemas.openxmlformats.org/markup-compatibility/2006" xmlns:aink="http://schemas.microsoft.com/office/drawing/2016/ink" xmlns:am3d="http://schemas.microsoft.com/office/drawing/2017/model3d" xmlns:o="urn:schemas-microsoft-com:office:office" xmlns:r="http://schemas.openxmlformats.org/officeDocument/2006/relationships" xmlns:m="http://schemas.openxmlformats.org/officeDocument/2006/math" xmlns:v="urn:schemas-microsoft-com:vml" xmlns:wp14="http://schemas.microsoft.com/office/word/2010/wordprocessingDrawing" xmlns:wp="http://schemas.openxmlformats.org/drawingml/2006/wordprocessingDrawing" xmlns:w10="urn:schemas-microsoft-com:office:word" xmlns:w="http://schemas.openxmlformats.org/wordprocessingml/2006/main" xmlns:w14="http://schemas.microsoft.com/office/word/2010/wordml" xmlns:w15="http://schemas.microsoft.com/office/word/2012/wordml" xmlns:w16cid="http://schemas.microsoft.com/office/word/2016/wordml/cid" xmlns:w16se="http://schemas.microsoft.com/office/word/2015/wordml/symex" xmlns:wpg="http://schemas.microsoft.com/office/word/2010/wordprocessingGroup" xmlns:wpi="http://schemas.microsoft.com/office/word/2010/wordprocessingInk" xmlns:wne="http://schemas.microsoft.com/office/word/2006/wordml" xmlns:wps="http://schemas.microsoft.com/office/word/2010/wordprocessingShape" mc:Ignorable="w14 w15 w16se w16cid wp14">
   <w:body>
-    <w:p>
-      <w:pPr>
-        <w:pStyle w:val="Date"/>
-      </w:pPr>
-      <w:r>
-        <w:t>Personal website plan</w:t>
-      </w:r>
-      <w:r>
-        <w:t xml:space="preserve"> – AWS free tier will expire May 23, 2017</w:t>
-      </w:r>
-      <w:r>
-        <w:t>, manage from console page, $12 will be charged May 24, 2017</w:t>
-      </w:r>
-    </w:p>
     <w:p>
       <w:pPr>
         <w:pStyle w:val="Title"/>
@@ -93,105 +79,87 @@
     </w:p>
     <w:p>
       <w:pPr>
-        <w:widowControl w:val="0"/>
-        <w:tabs>
-          <w:tab w:val="left" w:pos="560"/>
-          <w:tab w:val="left" w:pos="1120"/>
-          <w:tab w:val="left" w:pos="1680"/>
-          <w:tab w:val="left" w:pos="2240"/>
-          <w:tab w:val="left" w:pos="2800"/>
-          <w:tab w:val="left" w:pos="3360"/>
-          <w:tab w:val="left" w:pos="3920"/>
-          <w:tab w:val="left" w:pos="4480"/>
-          <w:tab w:val="left" w:pos="5040"/>
-          <w:tab w:val="left" w:pos="5600"/>
-          <w:tab w:val="left" w:pos="6160"/>
-          <w:tab w:val="left" w:pos="6720"/>
-        </w:tabs>
-        <w:autoSpaceDE w:val="0"/>
-        <w:autoSpaceDN w:val="0"/>
-        <w:adjustRightInd w:val="0"/>
-        <w:spacing w:after="0" w:line="240" w:lineRule="auto"/>
-        <w:ind w:left="0"/>
+        <w:pStyle w:val="Heading1"/>
+        <w:numPr>
+          <w:ilvl w:val="0"/>
+          <w:numId w:val="0"/>
+        </w:numPr>
         <w:rPr>
-          <w:rFonts w:ascii="Helvetica" w:hAnsi="Helvetica" w:cs="Helvetica"/>
-          <w:b/>
-          <w:color w:val="000000"/>
-        </w:rPr>
-      </w:pPr>
-      <w:r>
-        <w:rPr>
-          <w:rFonts w:ascii="Helvetica" w:hAnsi="Helvetica" w:cs="Helvetica"/>
-          <w:b/>
-          <w:color w:val="000000"/>
           <w:highlight w:val="yellow"/>
         </w:rPr>
-        <w:t>resize photos</w:t>
-      </w:r>
-    </w:p>
-    <w:p>
-      <w:pPr>
-        <w:widowControl w:val="0"/>
-        <w:tabs>
-          <w:tab w:val="left" w:pos="560"/>
-          <w:tab w:val="left" w:pos="1120"/>
-          <w:tab w:val="left" w:pos="1680"/>
-          <w:tab w:val="left" w:pos="2240"/>
-          <w:tab w:val="left" w:pos="2800"/>
-          <w:tab w:val="left" w:pos="3360"/>
-          <w:tab w:val="left" w:pos="3920"/>
-          <w:tab w:val="left" w:pos="4480"/>
-          <w:tab w:val="left" w:pos="5040"/>
-          <w:tab w:val="left" w:pos="5600"/>
-          <w:tab w:val="left" w:pos="6160"/>
-          <w:tab w:val="left" w:pos="6720"/>
-        </w:tabs>
-        <w:autoSpaceDE w:val="0"/>
-        <w:autoSpaceDN w:val="0"/>
-        <w:adjustRightInd w:val="0"/>
-        <w:spacing w:after="0" w:line="240" w:lineRule="auto"/>
-        <w:ind w:left="0"/>
+      </w:pPr>
+      <w:r>
+        <w:t xml:space="preserve">1. </w:t>
+      </w:r>
+      <w:r>
+        <w:t>d</w:t>
+      </w:r>
+      <w:r>
+        <w:t>avid paul danburg cremins</w:t>
+      </w:r>
+      <w:r>
         <w:rPr>
-          <w:rFonts w:ascii="Helvetica" w:hAnsi="Helvetica" w:cs="Helvetica"/>
-          <w:b/>
-          <w:color w:val="000000"/>
-        </w:rPr>
-      </w:pPr>
-      <w:r>
-        <w:rPr>
-          <w:rFonts w:ascii="Helvetica" w:hAnsi="Helvetica" w:cs="Helvetica"/>
-          <w:b/>
-          <w:color w:val="000000"/>
           <w:highlight w:val="yellow"/>
         </w:rPr>
-        <w:t>make usable for phone</w:t>
-      </w:r>
-      <w:r>
-        <w:rPr>
-          <w:rFonts w:ascii="Helvetica" w:hAnsi="Helvetica" w:cs="Helvetica"/>
-          <w:b/>
-          <w:color w:val="000000"/>
-        </w:rPr>
         <w:t xml:space="preserve"> </w:t>
       </w:r>
     </w:p>
     <w:p>
       <w:pPr>
+        <w:pStyle w:val="Heading2"/>
+      </w:pPr>
+      <w:r>
+        <w:t xml:space="preserve">Intro </w:t>
+      </w:r>
+      <w:r>
+        <w:t>paragraph</w:t>
+      </w:r>
+    </w:p>
+    <w:p>
+      <w:pPr>
+        <w:pStyle w:val="Heading2"/>
+      </w:pPr>
+      <w:r>
+        <w:t xml:space="preserve">Add the </w:t>
+      </w:r>
+      <w:r>
+        <w:t>contact footer to</w:t>
+      </w:r>
+      <w:r>
+        <w:t xml:space="preserve"> this and every page</w:t>
+      </w:r>
+      <w:r>
+        <w:t xml:space="preserve"> w/ correct photos</w:t>
+      </w:r>
+    </w:p>
+    <w:p>
+      <w:pPr>
         <w:pStyle w:val="Heading1"/>
       </w:pPr>
       <w:r>
-        <w:t>david paul danburg cremins</w:t>
-      </w:r>
-    </w:p>
-    <w:p>
-      <w:r>
-        <w:t>Picture,</w:t>
-      </w:r>
-      <w:r>
-        <w:t xml:space="preserve"> picture of family, </w:t>
-      </w:r>
-      <w:r>
-        <w:t>better gradient</w:t>
+        <w:t>about</w:t>
+      </w:r>
+    </w:p>
+    <w:p>
+      <w:pPr>
+        <w:pStyle w:val="Heading2"/>
+      </w:pPr>
+      <w:r>
+        <w:t>Write up a</w:t>
+      </w:r>
+      <w:r>
+        <w:t xml:space="preserve"> l</w:t>
+      </w:r>
+      <w:r>
+        <w:t>ittle something about yourself</w:t>
+      </w:r>
+    </w:p>
+    <w:p>
+      <w:pPr>
+        <w:pStyle w:val="Heading2"/>
+      </w:pPr>
+      <w:r>
+        <w:t>CV/Resume</w:t>
       </w:r>
     </w:p>
     <w:p>
@@ -205,106 +173,45 @@
         <w:rPr>
           <w:highlight w:val="yellow"/>
         </w:rPr>
-        <w:t>Reimagine navigation</w:t>
-      </w:r>
-      <w:r>
+        <w:t>College summary (if done)</w:t>
+      </w:r>
+    </w:p>
+    <w:p>
+      <w:pPr>
+        <w:pStyle w:val="Heading1"/>
+      </w:pPr>
+      <w:r>
+        <w:t>RESEARCH</w:t>
+      </w:r>
+    </w:p>
+    <w:p>
+      <w:pPr>
+        <w:pStyle w:val="Heading2"/>
+      </w:pPr>
+      <w:r>
+        <w:t>Choose some past papers</w:t>
+      </w:r>
+    </w:p>
+    <w:p>
+      <w:pPr>
+        <w:pStyle w:val="Heading2"/>
+      </w:pPr>
+      <w:r>
+        <w:t>Descriptions of skills/projects in other labs</w:t>
+      </w:r>
+    </w:p>
+    <w:p>
+      <w:pPr>
+        <w:pStyle w:val="Heading2"/>
         <w:rPr>
           <w:highlight w:val="yellow"/>
         </w:rPr>
-        <w:t xml:space="preserve"> </w:t>
-      </w:r>
-    </w:p>
-    <w:p>
-      <w:pPr>
-        <w:pStyle w:val="Heading2"/>
-      </w:pPr>
-      <w:r>
-        <w:t xml:space="preserve">Intro </w:t>
-      </w:r>
-      <w:r>
-        <w:t>paragraph</w:t>
-      </w:r>
-    </w:p>
-    <w:p>
-      <w:pPr>
-        <w:pStyle w:val="Heading2"/>
-      </w:pPr>
-      <w:r>
-        <w:t xml:space="preserve">Add the </w:t>
-      </w:r>
-      <w:r>
-        <w:t>contact footer to</w:t>
-      </w:r>
-      <w:r>
-        <w:t xml:space="preserve"> this and every page</w:t>
-      </w:r>
-      <w:r>
-        <w:t xml:space="preserve"> w/ correct photos</w:t>
-      </w:r>
-    </w:p>
-    <w:p>
-      <w:pPr>
-        <w:pStyle w:val="Heading1"/>
-      </w:pPr>
-      <w:r>
-        <w:t>about</w:t>
-      </w:r>
-    </w:p>
-    <w:p>
-      <w:pPr>
-        <w:pStyle w:val="Heading2"/>
-      </w:pPr>
-      <w:r>
-        <w:t>Write up a</w:t>
-      </w:r>
-      <w:r>
-        <w:t xml:space="preserve"> little something about yourself, </w:t>
-      </w:r>
-    </w:p>
-    <w:p>
-      <w:pPr>
-        <w:pStyle w:val="Heading2"/>
-      </w:pPr>
-      <w:r>
-        <w:t>CV/Resume</w:t>
-      </w:r>
-    </w:p>
-    <w:p>
-      <w:pPr>
-        <w:pStyle w:val="Heading2"/>
-      </w:pPr>
-      <w:r>
-        <w:t>Cool graphic</w:t>
-      </w:r>
-      <w:r>
-        <w:t>/link</w:t>
-      </w:r>
-      <w:r>
-        <w:t xml:space="preserve"> of family tree </w:t>
-      </w:r>
-    </w:p>
-    <w:p>
-      <w:pPr>
-        <w:pStyle w:val="Heading1"/>
-      </w:pPr>
-      <w:r>
-        <w:t>RESEARCH</w:t>
-      </w:r>
-    </w:p>
-    <w:p>
-      <w:pPr>
-        <w:pStyle w:val="Heading2"/>
-      </w:pPr>
-      <w:r>
-        <w:t>Choose some past papers</w:t>
-      </w:r>
-    </w:p>
-    <w:p>
-      <w:pPr>
-        <w:pStyle w:val="Heading2"/>
-      </w:pPr>
-      <w:r>
-        <w:t>Descriptions of skills/projects in other labs</w:t>
+      </w:pPr>
+      <w:r>
+        <w:rPr>
+          <w:highlight w:val="yellow"/>
+        </w:rPr>
+        <w:t>Thesis manuscript, new UCLA work</w:t>
       </w:r>
     </w:p>
     <w:p>
@@ -348,15 +255,33 @@
     </w:p>
     <w:p>
       <w:pPr>
-        <w:pStyle w:val="Heading1"/>
+        <w:pStyle w:val="Heading2"/>
         <w:rPr>
           <w:highlight w:val="yellow"/>
         </w:rPr>
       </w:pPr>
+      <w:bookmarkStart w:id="0" w:name="_GoBack"/>
+      <w:bookmarkEnd w:id="0"/>
+      <w:proofErr w:type="spellStart"/>
       <w:r>
         <w:rPr>
           <w:highlight w:val="yellow"/>
         </w:rPr>
+        <w:t>SoundCloud</w:t>
+      </w:r>
+      <w:proofErr w:type="spellEnd"/>
+      <w:r>
+        <w:rPr>
+          <w:highlight w:val="yellow"/>
+        </w:rPr>
+        <w:t xml:space="preserve"> of college/high school music</w:t>
+      </w:r>
+    </w:p>
+    <w:p>
+      <w:pPr>
+        <w:pStyle w:val="Heading1"/>
+      </w:pPr>
+      <w:r>
         <w:t>writing</w:t>
       </w:r>
     </w:p>
@@ -386,6 +311,20 @@
       </w:r>
       <w:r>
         <w:t>, others</w:t>
+      </w:r>
+    </w:p>
+    <w:p>
+      <w:pPr>
+        <w:pStyle w:val="Heading2"/>
+        <w:rPr>
+          <w:highlight w:val="yellow"/>
+        </w:rPr>
+      </w:pPr>
+      <w:r>
+        <w:rPr>
+          <w:highlight w:val="yellow"/>
+        </w:rPr>
+        <w:t>Work from Lethem class</w:t>
       </w:r>
     </w:p>
     <w:p>
@@ -397,8 +336,6 @@
         </w:numPr>
         <w:ind w:left="720"/>
       </w:pPr>
-      <w:bookmarkStart w:id="0" w:name="_GoBack"/>
-      <w:bookmarkEnd w:id="0"/>
     </w:p>
     <w:sectPr>
       <w:footerReference w:type="default" r:id="rId8"/>
@@ -413,7 +350,7 @@
 </file>
 
 <file path=word/endnotes.xml><?xml version="1.0" encoding="utf-8"?>
-<w:endnotes xmlns:wpc="http://schemas.microsoft.com/office/word/2010/wordprocessingCanvas" xmlns:mo="http://schemas.microsoft.com/office/mac/office/2008/main" xmlns:mc="http://schemas.openxmlformats.org/markup-compatibility/2006" xmlns:mv="urn:schemas-microsoft-com:mac:vml" xmlns:o="urn:schemas-microsoft-com:office:office" xmlns:r="http://schemas.openxmlformats.org/officeDocument/2006/relationships" xmlns:m="http://schemas.openxmlformats.org/officeDocument/2006/math" xmlns:v="urn:schemas-microsoft-com:vml" xmlns:wp14="http://schemas.microsoft.com/office/word/2010/wordprocessingDrawing" xmlns:wp="http://schemas.openxmlformats.org/drawingml/2006/wordprocessingDrawing" xmlns:w10="urn:schemas-microsoft-com:office:word" xmlns:w="http://schemas.openxmlformats.org/wordprocessingml/2006/main" xmlns:w14="http://schemas.microsoft.com/office/word/2010/wordml" xmlns:w15="http://schemas.microsoft.com/office/word/2012/wordml" xmlns:wpg="http://schemas.microsoft.com/office/word/2010/wordprocessingGroup" xmlns:wpi="http://schemas.microsoft.com/office/word/2010/wordprocessingInk" xmlns:wne="http://schemas.microsoft.com/office/word/2006/wordml" xmlns:wps="http://schemas.microsoft.com/office/word/2010/wordprocessingShape" mc:Ignorable="w14 w15 wp14">
+<w:endnotes xmlns:wpc="http://schemas.microsoft.com/office/word/2010/wordprocessingCanvas" xmlns:cx="http://schemas.microsoft.com/office/drawing/2014/chartex" xmlns:cx1="http://schemas.microsoft.com/office/drawing/2015/9/8/chartex" xmlns:cx2="http://schemas.microsoft.com/office/drawing/2015/10/21/chartex" xmlns:cx3="http://schemas.microsoft.com/office/drawing/2016/5/9/chartex" xmlns:cx4="http://schemas.microsoft.com/office/drawing/2016/5/10/chartex" xmlns:cx5="http://schemas.microsoft.com/office/drawing/2016/5/11/chartex" xmlns:cx6="http://schemas.microsoft.com/office/drawing/2016/5/12/chartex" xmlns:cx7="http://schemas.microsoft.com/office/drawing/2016/5/13/chartex" xmlns:cx8="http://schemas.microsoft.com/office/drawing/2016/5/14/chartex" xmlns:mc="http://schemas.openxmlformats.org/markup-compatibility/2006" xmlns:aink="http://schemas.microsoft.com/office/drawing/2016/ink" xmlns:am3d="http://schemas.microsoft.com/office/drawing/2017/model3d" xmlns:o="urn:schemas-microsoft-com:office:office" xmlns:r="http://schemas.openxmlformats.org/officeDocument/2006/relationships" xmlns:m="http://schemas.openxmlformats.org/officeDocument/2006/math" xmlns:v="urn:schemas-microsoft-com:vml" xmlns:wp14="http://schemas.microsoft.com/office/word/2010/wordprocessingDrawing" xmlns:wp="http://schemas.openxmlformats.org/drawingml/2006/wordprocessingDrawing" xmlns:w10="urn:schemas-microsoft-com:office:word" xmlns:w="http://schemas.openxmlformats.org/wordprocessingml/2006/main" xmlns:w14="http://schemas.microsoft.com/office/word/2010/wordml" xmlns:w15="http://schemas.microsoft.com/office/word/2012/wordml" xmlns:w16cid="http://schemas.microsoft.com/office/word/2016/wordml/cid" xmlns:w16se="http://schemas.microsoft.com/office/word/2015/wordml/symex" xmlns:wpg="http://schemas.microsoft.com/office/word/2010/wordprocessingGroup" xmlns:wpi="http://schemas.microsoft.com/office/word/2010/wordprocessingInk" xmlns:wne="http://schemas.microsoft.com/office/word/2006/wordml" xmlns:wps="http://schemas.microsoft.com/office/word/2010/wordprocessingShape" mc:Ignorable="w14 w15 w16se w16cid wp14">
   <w:endnote w:type="separator" w:id="-1">
     <w:p>
       <w:pPr>
@@ -440,7 +377,7 @@
 </file>
 
 <file path=word/footer1.xml><?xml version="1.0" encoding="utf-8"?>
-<w:ftr xmlns:wpc="http://schemas.microsoft.com/office/word/2010/wordprocessingCanvas" xmlns:mo="http://schemas.microsoft.com/office/mac/office/2008/main" xmlns:mc="http://schemas.openxmlformats.org/markup-compatibility/2006" xmlns:mv="urn:schemas-microsoft-com:mac:vml" xmlns:o="urn:schemas-microsoft-com:office:office" xmlns:r="http://schemas.openxmlformats.org/officeDocument/2006/relationships" xmlns:m="http://schemas.openxmlformats.org/officeDocument/2006/math" xmlns:v="urn:schemas-microsoft-com:vml" xmlns:wp14="http://schemas.microsoft.com/office/word/2010/wordprocessingDrawing" xmlns:wp="http://schemas.openxmlformats.org/drawingml/2006/wordprocessingDrawing" xmlns:w10="urn:schemas-microsoft-com:office:word" xmlns:w="http://schemas.openxmlformats.org/wordprocessingml/2006/main" xmlns:w14="http://schemas.microsoft.com/office/word/2010/wordml" xmlns:w15="http://schemas.microsoft.com/office/word/2012/wordml" xmlns:wpg="http://schemas.microsoft.com/office/word/2010/wordprocessingGroup" xmlns:wpi="http://schemas.microsoft.com/office/word/2010/wordprocessingInk" xmlns:wne="http://schemas.microsoft.com/office/word/2006/wordml" xmlns:wps="http://schemas.microsoft.com/office/word/2010/wordprocessingShape" mc:Ignorable="w14 w15 wp14">
+<w:ftr xmlns:wpc="http://schemas.microsoft.com/office/word/2010/wordprocessingCanvas" xmlns:cx="http://schemas.microsoft.com/office/drawing/2014/chartex" xmlns:cx1="http://schemas.microsoft.com/office/drawing/2015/9/8/chartex" xmlns:cx2="http://schemas.microsoft.com/office/drawing/2015/10/21/chartex" xmlns:cx3="http://schemas.microsoft.com/office/drawing/2016/5/9/chartex" xmlns:cx4="http://schemas.microsoft.com/office/drawing/2016/5/10/chartex" xmlns:cx5="http://schemas.microsoft.com/office/drawing/2016/5/11/chartex" xmlns:cx6="http://schemas.microsoft.com/office/drawing/2016/5/12/chartex" xmlns:cx7="http://schemas.microsoft.com/office/drawing/2016/5/13/chartex" xmlns:cx8="http://schemas.microsoft.com/office/drawing/2016/5/14/chartex" xmlns:mc="http://schemas.openxmlformats.org/markup-compatibility/2006" xmlns:aink="http://schemas.microsoft.com/office/drawing/2016/ink" xmlns:am3d="http://schemas.microsoft.com/office/drawing/2017/model3d" xmlns:o="urn:schemas-microsoft-com:office:office" xmlns:r="http://schemas.openxmlformats.org/officeDocument/2006/relationships" xmlns:m="http://schemas.openxmlformats.org/officeDocument/2006/math" xmlns:v="urn:schemas-microsoft-com:vml" xmlns:wp14="http://schemas.microsoft.com/office/word/2010/wordprocessingDrawing" xmlns:wp="http://schemas.openxmlformats.org/drawingml/2006/wordprocessingDrawing" xmlns:w10="urn:schemas-microsoft-com:office:word" xmlns:w="http://schemas.openxmlformats.org/wordprocessingml/2006/main" xmlns:w14="http://schemas.microsoft.com/office/word/2010/wordml" xmlns:w15="http://schemas.microsoft.com/office/word/2012/wordml" xmlns:w16cid="http://schemas.microsoft.com/office/word/2016/wordml/cid" xmlns:w16se="http://schemas.microsoft.com/office/word/2015/wordml/symex" xmlns:wpg="http://schemas.microsoft.com/office/word/2010/wordprocessingGroup" xmlns:wpi="http://schemas.microsoft.com/office/word/2010/wordprocessingInk" xmlns:wne="http://schemas.microsoft.com/office/word/2006/wordml" xmlns:wps="http://schemas.microsoft.com/office/word/2010/wordprocessingShape" mc:Ignorable="w14 w15 w16se w16cid wp14">
   <w:p>
     <w:pPr>
       <w:pStyle w:val="Footer"/>
@@ -471,7 +408,7 @@
 </file>
 
 <file path=word/footnotes.xml><?xml version="1.0" encoding="utf-8"?>
-<w:footnotes xmlns:wpc="http://schemas.microsoft.com/office/word/2010/wordprocessingCanvas" xmlns:mo="http://schemas.microsoft.com/office/mac/office/2008/main" xmlns:mc="http://schemas.openxmlformats.org/markup-compatibility/2006" xmlns:mv="urn:schemas-microsoft-com:mac:vml" xmlns:o="urn:schemas-microsoft-com:office:office" xmlns:r="http://schemas.openxmlformats.org/officeDocument/2006/relationships" xmlns:m="http://schemas.openxmlformats.org/officeDocument/2006/math" xmlns:v="urn:schemas-microsoft-com:vml" xmlns:wp14="http://schemas.microsoft.com/office/word/2010/wordprocessingDrawing" xmlns:wp="http://schemas.openxmlformats.org/drawingml/2006/wordprocessingDrawing" xmlns:w10="urn:schemas-microsoft-com:office:word" xmlns:w="http://schemas.openxmlformats.org/wordprocessingml/2006/main" xmlns:w14="http://schemas.microsoft.com/office/word/2010/wordml" xmlns:w15="http://schemas.microsoft.com/office/word/2012/wordml" xmlns:wpg="http://schemas.microsoft.com/office/word/2010/wordprocessingGroup" xmlns:wpi="http://schemas.microsoft.com/office/word/2010/wordprocessingInk" xmlns:wne="http://schemas.microsoft.com/office/word/2006/wordml" xmlns:wps="http://schemas.microsoft.com/office/word/2010/wordprocessingShape" mc:Ignorable="w14 w15 wp14">
+<w:footnotes xmlns:wpc="http://schemas.microsoft.com/office/word/2010/wordprocessingCanvas" xmlns:cx="http://schemas.microsoft.com/office/drawing/2014/chartex" xmlns:cx1="http://schemas.microsoft.com/office/drawing/2015/9/8/chartex" xmlns:cx2="http://schemas.microsoft.com/office/drawing/2015/10/21/chartex" xmlns:cx3="http://schemas.microsoft.com/office/drawing/2016/5/9/chartex" xmlns:cx4="http://schemas.microsoft.com/office/drawing/2016/5/10/chartex" xmlns:cx5="http://schemas.microsoft.com/office/drawing/2016/5/11/chartex" xmlns:cx6="http://schemas.microsoft.com/office/drawing/2016/5/12/chartex" xmlns:cx7="http://schemas.microsoft.com/office/drawing/2016/5/13/chartex" xmlns:cx8="http://schemas.microsoft.com/office/drawing/2016/5/14/chartex" xmlns:mc="http://schemas.openxmlformats.org/markup-compatibility/2006" xmlns:aink="http://schemas.microsoft.com/office/drawing/2016/ink" xmlns:am3d="http://schemas.microsoft.com/office/drawing/2017/model3d" xmlns:o="urn:schemas-microsoft-com:office:office" xmlns:r="http://schemas.openxmlformats.org/officeDocument/2006/relationships" xmlns:m="http://schemas.openxmlformats.org/officeDocument/2006/math" xmlns:v="urn:schemas-microsoft-com:vml" xmlns:wp14="http://schemas.microsoft.com/office/word/2010/wordprocessingDrawing" xmlns:wp="http://schemas.openxmlformats.org/drawingml/2006/wordprocessingDrawing" xmlns:w10="urn:schemas-microsoft-com:office:word" xmlns:w="http://schemas.openxmlformats.org/wordprocessingml/2006/main" xmlns:w14="http://schemas.microsoft.com/office/word/2010/wordml" xmlns:w15="http://schemas.microsoft.com/office/word/2012/wordml" xmlns:w16cid="http://schemas.microsoft.com/office/word/2016/wordml/cid" xmlns:w16se="http://schemas.microsoft.com/office/word/2015/wordml/symex" xmlns:wpg="http://schemas.microsoft.com/office/word/2010/wordprocessingGroup" xmlns:wpi="http://schemas.microsoft.com/office/word/2010/wordprocessingInk" xmlns:wne="http://schemas.microsoft.com/office/word/2006/wordml" xmlns:wps="http://schemas.microsoft.com/office/word/2010/wordprocessingShape" mc:Ignorable="w14 w15 w16se w16cid wp14">
   <w:footnote w:type="separator" w:id="-1">
     <w:p>
       <w:pPr>
@@ -498,8 +435,8 @@
 </file>
 
 <file path=word/numbering.xml><?xml version="1.0" encoding="utf-8"?>
-<w:numbering xmlns:wpc="http://schemas.microsoft.com/office/word/2010/wordprocessingCanvas" xmlns:mo="http://schemas.microsoft.com/office/mac/office/2008/main" xmlns:mc="http://schemas.openxmlformats.org/markup-compatibility/2006" xmlns:mv="urn:schemas-microsoft-com:mac:vml" xmlns:o="urn:schemas-microsoft-com:office:office" xmlns:r="http://schemas.openxmlformats.org/officeDocument/2006/relationships" xmlns:m="http://schemas.openxmlformats.org/officeDocument/2006/math" xmlns:v="urn:schemas-microsoft-com:vml" xmlns:wp14="http://schemas.microsoft.com/office/word/2010/wordprocessingDrawing" xmlns:wp="http://schemas.openxmlformats.org/drawingml/2006/wordprocessingDrawing" xmlns:w10="urn:schemas-microsoft-com:office:word" xmlns:w="http://schemas.openxmlformats.org/wordprocessingml/2006/main" xmlns:w14="http://schemas.microsoft.com/office/word/2010/wordml" xmlns:w15="http://schemas.microsoft.com/office/word/2012/wordml" xmlns:wpg="http://schemas.microsoft.com/office/word/2010/wordprocessingGroup" xmlns:wpi="http://schemas.microsoft.com/office/word/2010/wordprocessingInk" xmlns:wne="http://schemas.microsoft.com/office/word/2006/wordml" xmlns:wps="http://schemas.microsoft.com/office/word/2010/wordprocessingShape" mc:Ignorable="w14 w15 wp14">
-  <w:abstractNum w:abstractNumId="0">
+<w:numbering xmlns:wpc="http://schemas.microsoft.com/office/word/2010/wordprocessingCanvas" xmlns:cx="http://schemas.microsoft.com/office/drawing/2014/chartex" xmlns:cx1="http://schemas.microsoft.com/office/drawing/2015/9/8/chartex" xmlns:cx2="http://schemas.microsoft.com/office/drawing/2015/10/21/chartex" xmlns:cx3="http://schemas.microsoft.com/office/drawing/2016/5/9/chartex" xmlns:cx4="http://schemas.microsoft.com/office/drawing/2016/5/10/chartex" xmlns:cx5="http://schemas.microsoft.com/office/drawing/2016/5/11/chartex" xmlns:cx6="http://schemas.microsoft.com/office/drawing/2016/5/12/chartex" xmlns:cx7="http://schemas.microsoft.com/office/drawing/2016/5/13/chartex" xmlns:cx8="http://schemas.microsoft.com/office/drawing/2016/5/14/chartex" xmlns:mc="http://schemas.openxmlformats.org/markup-compatibility/2006" xmlns:aink="http://schemas.microsoft.com/office/drawing/2016/ink" xmlns:am3d="http://schemas.microsoft.com/office/drawing/2017/model3d" xmlns:o="urn:schemas-microsoft-com:office:office" xmlns:r="http://schemas.openxmlformats.org/officeDocument/2006/relationships" xmlns:m="http://schemas.openxmlformats.org/officeDocument/2006/math" xmlns:v="urn:schemas-microsoft-com:vml" xmlns:wp14="http://schemas.microsoft.com/office/word/2010/wordprocessingDrawing" xmlns:wp="http://schemas.openxmlformats.org/drawingml/2006/wordprocessingDrawing" xmlns:w10="urn:schemas-microsoft-com:office:word" xmlns:w="http://schemas.openxmlformats.org/wordprocessingml/2006/main" xmlns:w14="http://schemas.microsoft.com/office/word/2010/wordml" xmlns:w15="http://schemas.microsoft.com/office/word/2012/wordml" xmlns:w16cid="http://schemas.microsoft.com/office/word/2016/wordml/cid" xmlns:w16se="http://schemas.microsoft.com/office/word/2015/wordml/symex" xmlns:wpg="http://schemas.microsoft.com/office/word/2010/wordprocessingGroup" xmlns:wpi="http://schemas.microsoft.com/office/word/2010/wordprocessingInk" xmlns:wne="http://schemas.microsoft.com/office/word/2006/wordml" xmlns:wps="http://schemas.microsoft.com/office/word/2010/wordprocessingShape" mc:Ignorable="w14 w15 w16se w16cid wp14">
+  <w:abstractNum w:abstractNumId="0" w15:restartNumberingAfterBreak="0">
     <w:nsid w:val="FFFFFF1D"/>
     <w:multiLevelType w:val="multilevel"/>
     <w:tmpl w:val="595A40CA"/>
@@ -639,7 +576,7 @@
       </w:rPr>
     </w:lvl>
   </w:abstractNum>
-  <w:abstractNum w:abstractNumId="1">
+  <w:abstractNum w:abstractNumId="1" w15:restartNumberingAfterBreak="0">
     <w:nsid w:val="48FB0E3A"/>
     <w:multiLevelType w:val="multilevel"/>
     <w:tmpl w:val="D6E81BDE"/>
@@ -771,7 +708,7 @@
 </file>
 
 <file path=word/styles.xml><?xml version="1.0" encoding="utf-8"?>
-<w:styles xmlns:mc="http://schemas.openxmlformats.org/markup-compatibility/2006" xmlns:r="http://schemas.openxmlformats.org/officeDocument/2006/relationships" xmlns:w="http://schemas.openxmlformats.org/wordprocessingml/2006/main" xmlns:w14="http://schemas.microsoft.com/office/word/2010/wordml" xmlns:w15="http://schemas.microsoft.com/office/word/2012/wordml" mc:Ignorable="w14 w15">
+<w:styles xmlns:mc="http://schemas.openxmlformats.org/markup-compatibility/2006" xmlns:r="http://schemas.openxmlformats.org/officeDocument/2006/relationships" xmlns:w="http://schemas.openxmlformats.org/wordprocessingml/2006/main" xmlns:w14="http://schemas.microsoft.com/office/word/2010/wordml" xmlns:w15="http://schemas.microsoft.com/office/word/2012/wordml" xmlns:w16cid="http://schemas.microsoft.com/office/word/2016/wordml/cid" xmlns:w16se="http://schemas.microsoft.com/office/word/2015/wordml/symex" mc:Ignorable="w14 w15 w16se w16cid">
   <w:docDefaults>
     <w:rPrDefault>
       <w:rPr>
@@ -789,7 +726,7 @@
       </w:pPr>
     </w:pPrDefault>
   </w:docDefaults>
-  <w:latentStyles w:defLockedState="0" w:defUIPriority="99" w:defSemiHidden="0" w:defUnhideWhenUsed="0" w:defQFormat="0" w:count="381">
+  <w:latentStyles w:defLockedState="0" w:defUIPriority="99" w:defSemiHidden="0" w:defUnhideWhenUsed="0" w:defQFormat="0" w:count="375">
     <w:lsdException w:name="Normal" w:uiPriority="0" w:qFormat="1"/>
     <w:lsdException w:name="heading 1" w:uiPriority="9" w:qFormat="1"/>
     <w:lsdException w:name="heading 2" w:semiHidden="1" w:uiPriority="9" w:unhideWhenUsed="1" w:qFormat="1"/>

</xml_diff>